<commit_message>
Word Report Generator Working Prototype
This took way too long to finish(?) up but now we have reference code to work off when finding file properties and how to format the list of files in a way that can then be inserted into a word doc.

Also Test_FindRenamedFiles.py is just where I'm gonna start writing the renamed file finder script. Stay tuned for that.
</commit_message>
<xml_diff>
--- a/Template_eForensicsAnalysisReport.docx
+++ b/Template_eForensicsAnalysisReport.docx
@@ -1,6 +1,6 @@
 
 <file path=word/document.xml><?xml version="1.0" encoding="utf-8"?>
-<w:document xmlns:wpc="http://schemas.microsoft.com/office/word/2010/wordprocessingCanvas" xmlns:cx="http://schemas.microsoft.com/office/drawing/2014/chartex" xmlns:cx1="http://schemas.microsoft.com/office/drawing/2015/9/8/chartex" xmlns:cx2="http://schemas.microsoft.com/office/drawing/2015/10/21/chartex" xmlns:cx3="http://schemas.microsoft.com/office/drawing/2016/5/9/chartex" xmlns:cx4="http://schemas.microsoft.com/office/drawing/2016/5/10/chartex" xmlns:cx5="http://schemas.microsoft.com/office/drawing/2016/5/11/chartex" xmlns:cx6="http://schemas.microsoft.com/office/drawing/2016/5/12/chartex" xmlns:cx7="http://schemas.microsoft.com/office/drawing/2016/5/13/chartex" xmlns:cx8="http://schemas.microsoft.com/office/drawing/2016/5/14/chartex" xmlns:mc="http://schemas.openxmlformats.org/markup-compatibility/2006" xmlns:aink="http://schemas.microsoft.com/office/drawing/2016/ink" xmlns:am3d="http://schemas.microsoft.com/office/drawing/2017/model3d" xmlns:o="urn:schemas-microsoft-com:office:office" xmlns:oel="http://schemas.microsoft.com/office/2019/extlst" xmlns:r="http://schemas.openxmlformats.org/officeDocument/2006/relationships" xmlns:m="http://schemas.openxmlformats.org/officeDocument/2006/math" xmlns:v="urn:schemas-microsoft-com:vml" xmlns:wp14="http://schemas.microsoft.com/office/word/2010/wordprocessingDrawing" xmlns:wp="http://schemas.openxmlformats.org/drawingml/2006/wordprocessingDrawing" xmlns:w10="urn:schemas-microsoft-com:office:word" xmlns:w="http://schemas.openxmlformats.org/wordprocessingml/2006/main" xmlns:w14="http://schemas.microsoft.com/office/word/2010/wordml" xmlns:w15="http://schemas.microsoft.com/office/word/2012/wordml" xmlns:w16cex="http://schemas.microsoft.com/office/word/2018/wordml/cex" xmlns:w16cid="http://schemas.microsoft.com/office/word/2016/wordml/cid" xmlns:w16="http://schemas.microsoft.com/office/word/2018/wordml" xmlns:w16sdtdh="http://schemas.microsoft.com/office/word/2020/wordml/sdtdatahash" xmlns:w16se="http://schemas.microsoft.com/office/word/2015/wordml/symex" xmlns:wpg="http://schemas.microsoft.com/office/word/2010/wordprocessingGroup" xmlns:wpi="http://schemas.microsoft.com/office/word/2010/wordprocessingInk" xmlns:wne="http://schemas.microsoft.com/office/word/2006/wordml" xmlns:wps="http://schemas.microsoft.com/office/word/2010/wordprocessingShape" mc:Ignorable="w14 w15 w16se w16cid w16 w16cex w16sdtdh wp14">
+<w:document xmlns:wpc="http://schemas.microsoft.com/office/word/2010/wordprocessingCanvas" xmlns:cx="http://schemas.microsoft.com/office/drawing/2014/chartex" xmlns:cx1="http://schemas.microsoft.com/office/drawing/2015/9/8/chartex" xmlns:cx2="http://schemas.microsoft.com/office/drawing/2015/10/21/chartex" xmlns:cx3="http://schemas.microsoft.com/office/drawing/2016/5/9/chartex" xmlns:cx4="http://schemas.microsoft.com/office/drawing/2016/5/10/chartex" xmlns:cx5="http://schemas.microsoft.com/office/drawing/2016/5/11/chartex" xmlns:cx6="http://schemas.microsoft.com/office/drawing/2016/5/12/chartex" xmlns:cx7="http://schemas.microsoft.com/office/drawing/2016/5/13/chartex" xmlns:cx8="http://schemas.microsoft.com/office/drawing/2016/5/14/chartex" xmlns:mc="http://schemas.openxmlformats.org/markup-compatibility/2006" xmlns:aink="http://schemas.microsoft.com/office/drawing/2016/ink" xmlns:am3d="http://schemas.microsoft.com/office/drawing/2017/model3d" xmlns:o="urn:schemas-microsoft-com:office:office" xmlns:oel="http://schemas.microsoft.com/office/2019/extlst" xmlns:r="http://schemas.openxmlformats.org/officeDocument/2006/relationships" xmlns:m="http://schemas.openxmlformats.org/officeDocument/2006/math" xmlns:v="urn:schemas-microsoft-com:vml" xmlns:wp14="http://schemas.microsoft.com/office/word/2010/wordprocessingDrawing" xmlns:wp="http://schemas.openxmlformats.org/drawingml/2006/wordprocessingDrawing" xmlns:w10="urn:schemas-microsoft-com:office:word" xmlns:w="http://schemas.openxmlformats.org/wordprocessingml/2006/main" xmlns:w14="http://schemas.microsoft.com/office/word/2010/wordml" xmlns:w15="http://schemas.microsoft.com/office/word/2012/wordml" xmlns:w16cex="http://schemas.microsoft.com/office/word/2018/wordml/cex" xmlns:w16cid="http://schemas.microsoft.com/office/word/2016/wordml/cid" xmlns:w16="http://schemas.microsoft.com/office/word/2018/wordml" xmlns:w16du="http://schemas.microsoft.com/office/word/2023/wordml/word16du" xmlns:w16sdtdh="http://schemas.microsoft.com/office/word/2020/wordml/sdtdatahash" xmlns:w16se="http://schemas.microsoft.com/office/word/2015/wordml/symex" xmlns:wpg="http://schemas.microsoft.com/office/word/2010/wordprocessingGroup" xmlns:wpi="http://schemas.microsoft.com/office/word/2010/wordprocessingInk" xmlns:wne="http://schemas.microsoft.com/office/word/2006/wordml" xmlns:wps="http://schemas.microsoft.com/office/word/2010/wordprocessingShape" mc:Ignorable="w14 w15 w16se w16cid w16 w16cex w16sdtdh w16du wp14">
   <w:body>
     <w:p>
       <w:pPr>
@@ -11,12 +11,21 @@
           <w:szCs w:val="56"/>
         </w:rPr>
       </w:pPr>
+      <w:proofErr w:type="spellStart"/>
       <w:r>
         <w:rPr>
           <w:sz w:val="56"/>
           <w:szCs w:val="56"/>
         </w:rPr>
-        <w:t>eForensics Analysis Report</w:t>
+        <w:t>eForensics</w:t>
+      </w:r>
+      <w:proofErr w:type="spellEnd"/>
+      <w:r>
+        <w:rPr>
+          <w:sz w:val="56"/>
+          <w:szCs w:val="56"/>
+        </w:rPr>
+        <w:t xml:space="preserve"> Analysis Report</w:t>
       </w:r>
     </w:p>
     <w:p>
@@ -43,6 +52,7 @@
         </w:rPr>
         <w:t>{{</w:t>
       </w:r>
+      <w:proofErr w:type="spellStart"/>
       <w:r>
         <w:rPr>
           <w:sz w:val="48"/>
@@ -50,6 +60,7 @@
         </w:rPr>
         <w:t>investigated_device</w:t>
       </w:r>
+      <w:proofErr w:type="spellEnd"/>
       <w:r>
         <w:rPr>
           <w:sz w:val="48"/>
@@ -394,18 +405,20 @@
         <w:tblLook w:val="04A0" w:firstRow="1" w:lastRow="0" w:firstColumn="1" w:lastColumn="0" w:noHBand="0" w:noVBand="1"/>
       </w:tblPr>
       <w:tblGrid>
-        <w:gridCol w:w="894"/>
-        <w:gridCol w:w="1267"/>
-        <w:gridCol w:w="1198"/>
-        <w:gridCol w:w="1382"/>
-        <w:gridCol w:w="1546"/>
-        <w:gridCol w:w="1479"/>
-        <w:gridCol w:w="1250"/>
+        <w:gridCol w:w="713"/>
+        <w:gridCol w:w="988"/>
+        <w:gridCol w:w="982"/>
+        <w:gridCol w:w="862"/>
+        <w:gridCol w:w="1131"/>
+        <w:gridCol w:w="1284"/>
+        <w:gridCol w:w="1230"/>
+        <w:gridCol w:w="965"/>
+        <w:gridCol w:w="861"/>
       </w:tblGrid>
       <w:tr>
         <w:tc>
           <w:tcPr>
-            <w:tcW w:w="907" w:type="dxa"/>
+            <w:tcW w:w="708" w:type="dxa"/>
           </w:tcPr>
           <w:p>
             <w:pPr>
@@ -426,7 +439,7 @@
         </w:tc>
         <w:tc>
           <w:tcPr>
-            <w:tcW w:w="1286" w:type="dxa"/>
+            <w:tcW w:w="1027" w:type="dxa"/>
           </w:tcPr>
           <w:p>
             <w:pPr>
@@ -447,7 +460,7 @@
         </w:tc>
         <w:tc>
           <w:tcPr>
-            <w:tcW w:w="1225" w:type="dxa"/>
+            <w:tcW w:w="977" w:type="dxa"/>
           </w:tcPr>
           <w:p>
             <w:pPr>
@@ -462,13 +475,13 @@
                 <w:b/>
                 <w:bCs/>
               </w:rPr>
-              <w:t>Path</w:t>
+              <w:t>iNode</w:t>
             </w:r>
           </w:p>
         </w:tc>
         <w:tc>
           <w:tcPr>
-            <w:tcW w:w="1387" w:type="dxa"/>
+            <w:tcW w:w="859" w:type="dxa"/>
           </w:tcPr>
           <w:p>
             <w:pPr>
@@ -483,13 +496,13 @@
                 <w:b/>
                 <w:bCs/>
               </w:rPr>
-              <w:t>Created</w:t>
+              <w:t>Path</w:t>
             </w:r>
           </w:p>
         </w:tc>
         <w:tc>
           <w:tcPr>
-            <w:tcW w:w="1488" w:type="dxa"/>
+            <w:tcW w:w="1125" w:type="dxa"/>
           </w:tcPr>
           <w:p>
             <w:pPr>
@@ -504,13 +517,13 @@
                 <w:b/>
                 <w:bCs/>
               </w:rPr>
-              <w:t>Accessed</w:t>
+              <w:t>Created</w:t>
             </w:r>
           </w:p>
         </w:tc>
         <w:tc>
           <w:tcPr>
-            <w:tcW w:w="1452" w:type="dxa"/>
+            <w:tcW w:w="1278" w:type="dxa"/>
           </w:tcPr>
           <w:p>
             <w:pPr>
@@ -525,13 +538,13 @@
                 <w:b/>
                 <w:bCs/>
               </w:rPr>
-              <w:t>Modified</w:t>
+              <w:t>Accessed</w:t>
             </w:r>
           </w:p>
         </w:tc>
         <w:tc>
           <w:tcPr>
-            <w:tcW w:w="1271" w:type="dxa"/>
+            <w:tcW w:w="1224" w:type="dxa"/>
           </w:tcPr>
           <w:p>
             <w:pPr>
@@ -546,7 +559,49 @@
                 <w:b/>
                 <w:bCs/>
               </w:rPr>
+              <w:t>Modified</w:t>
+            </w:r>
+          </w:p>
+        </w:tc>
+        <w:tc>
+          <w:tcPr>
+            <w:tcW w:w="961" w:type="dxa"/>
+          </w:tcPr>
+          <w:p>
+            <w:pPr>
+              <w:jc w:val="center"/>
+              <w:rPr>
+                <w:b/>
+                <w:bCs/>
+              </w:rPr>
+            </w:pPr>
+            <w:r>
+              <w:rPr>
+                <w:b/>
+                <w:bCs/>
+              </w:rPr>
               <w:t>Bytes</w:t>
+            </w:r>
+          </w:p>
+        </w:tc>
+        <w:tc>
+          <w:tcPr>
+            <w:tcW w:w="857" w:type="dxa"/>
+          </w:tcPr>
+          <w:p>
+            <w:pPr>
+              <w:jc w:val="center"/>
+              <w:rPr>
+                <w:b/>
+                <w:bCs/>
+              </w:rPr>
+            </w:pPr>
+            <w:r>
+              <w:rPr>
+                <w:b/>
+                <w:bCs/>
+              </w:rPr>
+              <w:t>MD5</w:t>
             </w:r>
           </w:p>
         </w:tc>
@@ -555,24 +610,25 @@
         <w:tc>
           <w:tcPr>
             <w:tcW w:w="9016" w:type="dxa"/>
-            <w:gridSpan w:val="7"/>
+            <w:gridSpan w:val="9"/>
           </w:tcPr>
           <w:p>
             <w:r>
               <w:t xml:space="preserve">{%tr for </w:t>
             </w:r>
+            <w:proofErr w:type="spellStart"/>
             <w:r>
               <w:t>i</w:t>
             </w:r>
+            <w:proofErr w:type="spellEnd"/>
             <w:r>
               <w:t xml:space="preserve"> in </w:t>
             </w:r>
-            <w:r>
-              <w:t>rows</w:t>
-            </w:r>
-            <w:r>
-              <w:t>_hidden</w:t>
-            </w:r>
+            <w:proofErr w:type="spellStart"/>
+            <w:r>
+              <w:t>rows_hidden</w:t>
+            </w:r>
+            <w:proofErr w:type="spellEnd"/>
             <w:r>
               <w:t xml:space="preserve"> %}</w:t>
             </w:r>
@@ -582,78 +638,59 @@
       <w:tr>
         <w:tc>
           <w:tcPr>
-            <w:tcW w:w="907" w:type="dxa"/>
+            <w:tcW w:w="708" w:type="dxa"/>
           </w:tcPr>
           <w:p>
             <w:r>
-              <w:t>{{</w:t>
-            </w:r>
-            <w:r>
-              <w:t>i</w:t>
-            </w:r>
-            <w:r>
-              <w:t>.no</w:t>
-            </w:r>
-            <w:r>
-              <w:t>}}</w:t>
+              <w:t>{{i.no}}</w:t>
             </w:r>
           </w:p>
         </w:tc>
         <w:tc>
           <w:tcPr>
-            <w:tcW w:w="1286" w:type="dxa"/>
+            <w:tcW w:w="1027" w:type="dxa"/>
           </w:tcPr>
           <w:p>
             <w:r>
-              <w:t>{</w:t>
-            </w:r>
-            <w:r>
-              <w:t>{</w:t>
-            </w:r>
-            <w:r>
-              <w:t>i.</w:t>
-            </w:r>
-            <w:r>
-              <w:t xml:space="preserve">name </w:t>
-            </w:r>
-            <w:r>
-              <w:t>}}</w:t>
+              <w:t>{{i.name }}</w:t>
             </w:r>
           </w:p>
         </w:tc>
         <w:tc>
           <w:tcPr>
-            <w:tcW w:w="1225" w:type="dxa"/>
+            <w:tcW w:w="977" w:type="dxa"/>
           </w:tcPr>
           <w:p>
             <w:r>
               <w:t>{{</w:t>
             </w:r>
-            <w:r>
-              <w:t>i</w:t>
-            </w:r>
-            <w:r>
-              <w:t xml:space="preserve">.path </w:t>
-            </w:r>
-            <w:r>
-              <w:t>}}</w:t>
+            <w:proofErr w:type="spellStart"/>
+            <w:proofErr w:type="gramStart"/>
+            <w:r>
+              <w:t>i.inode</w:t>
+            </w:r>
+            <w:proofErr w:type="spellEnd"/>
+            <w:proofErr w:type="gramEnd"/>
+            <w:r>
+              <w:t xml:space="preserve"> }}</w:t>
             </w:r>
           </w:p>
         </w:tc>
         <w:tc>
           <w:tcPr>
-            <w:tcW w:w="1387" w:type="dxa"/>
+            <w:tcW w:w="859" w:type="dxa"/>
           </w:tcPr>
           <w:p>
             <w:r>
               <w:t>{{</w:t>
             </w:r>
-            <w:r>
-              <w:t>i</w:t>
-            </w:r>
-            <w:r>
-              <w:t xml:space="preserve">.created </w:t>
-            </w:r>
+            <w:proofErr w:type="spellStart"/>
+            <w:proofErr w:type="gramStart"/>
+            <w:r>
+              <w:t>i.path</w:t>
+            </w:r>
+            <w:proofErr w:type="spellEnd"/>
+            <w:proofErr w:type="gramEnd"/>
             <w:r>
               <w:t>}}</w:t>
             </w:r>
@@ -661,61 +698,91 @@
         </w:tc>
         <w:tc>
           <w:tcPr>
-            <w:tcW w:w="1488" w:type="dxa"/>
+            <w:tcW w:w="1125" w:type="dxa"/>
           </w:tcPr>
           <w:p>
             <w:r>
               <w:t>{{</w:t>
             </w:r>
-            <w:r>
-              <w:t>i</w:t>
-            </w:r>
-            <w:r>
-              <w:t>.accessed</w:t>
-            </w:r>
-            <w:r>
-              <w:t xml:space="preserve"> </w:t>
-            </w:r>
-            <w:r>
-              <w:t>}}</w:t>
+            <w:proofErr w:type="spellStart"/>
+            <w:proofErr w:type="gramStart"/>
+            <w:r>
+              <w:t>i.created</w:t>
+            </w:r>
+            <w:proofErr w:type="spellEnd"/>
+            <w:proofErr w:type="gramEnd"/>
+            <w:r>
+              <w:t xml:space="preserve"> }}</w:t>
             </w:r>
           </w:p>
         </w:tc>
         <w:tc>
           <w:tcPr>
-            <w:tcW w:w="1452" w:type="dxa"/>
+            <w:tcW w:w="1278" w:type="dxa"/>
           </w:tcPr>
           <w:p>
             <w:r>
               <w:t>{{</w:t>
             </w:r>
-            <w:r>
-              <w:t>i</w:t>
-            </w:r>
-            <w:r>
-              <w:t xml:space="preserve">.modified </w:t>
-            </w:r>
-            <w:r>
-              <w:t>}}</w:t>
+            <w:proofErr w:type="spellStart"/>
+            <w:proofErr w:type="gramStart"/>
+            <w:r>
+              <w:t>i.accessed</w:t>
+            </w:r>
+            <w:proofErr w:type="spellEnd"/>
+            <w:proofErr w:type="gramEnd"/>
+            <w:r>
+              <w:t xml:space="preserve"> }}</w:t>
             </w:r>
           </w:p>
         </w:tc>
         <w:tc>
           <w:tcPr>
-            <w:tcW w:w="1271" w:type="dxa"/>
+            <w:tcW w:w="1224" w:type="dxa"/>
           </w:tcPr>
           <w:p>
             <w:r>
               <w:t>{{</w:t>
             </w:r>
-            <w:r>
-              <w:t>i</w:t>
-            </w:r>
-            <w:r>
-              <w:t xml:space="preserve">.bytes </w:t>
-            </w:r>
-            <w:r>
-              <w:t>}}</w:t>
+            <w:proofErr w:type="spellStart"/>
+            <w:proofErr w:type="gramStart"/>
+            <w:r>
+              <w:t>i.modified</w:t>
+            </w:r>
+            <w:proofErr w:type="spellEnd"/>
+            <w:proofErr w:type="gramEnd"/>
+            <w:r>
+              <w:t xml:space="preserve"> }}</w:t>
+            </w:r>
+          </w:p>
+        </w:tc>
+        <w:tc>
+          <w:tcPr>
+            <w:tcW w:w="961" w:type="dxa"/>
+          </w:tcPr>
+          <w:p>
+            <w:r>
+              <w:t>{{</w:t>
+            </w:r>
+            <w:proofErr w:type="spellStart"/>
+            <w:proofErr w:type="gramStart"/>
+            <w:r>
+              <w:t>i.bytes</w:t>
+            </w:r>
+            <w:proofErr w:type="spellEnd"/>
+            <w:proofErr w:type="gramEnd"/>
+            <w:r>
+              <w:t xml:space="preserve"> }}</w:t>
+            </w:r>
+          </w:p>
+        </w:tc>
+        <w:tc>
+          <w:tcPr>
+            <w:tcW w:w="857" w:type="dxa"/>
+          </w:tcPr>
+          <w:p>
+            <w:r>
+              <w:t>{{i.md5}}</w:t>
             </w:r>
           </w:p>
         </w:tc>
@@ -724,11 +791,19 @@
         <w:tc>
           <w:tcPr>
             <w:tcW w:w="9016" w:type="dxa"/>
-            <w:gridSpan w:val="7"/>
+            <w:gridSpan w:val="9"/>
           </w:tcPr>
           <w:p>
             <w:r>
-              <w:t>{%tr endfor %}</w:t>
+              <w:t xml:space="preserve">{%tr </w:t>
+            </w:r>
+            <w:proofErr w:type="spellStart"/>
+            <w:r>
+              <w:t>endfor</w:t>
+            </w:r>
+            <w:proofErr w:type="spellEnd"/>
+            <w:r>
+              <w:t xml:space="preserve"> %}</w:t>
             </w:r>
           </w:p>
         </w:tc>
@@ -752,7 +827,15 @@
         <w:spacing w:after="0" w:line="240" w:lineRule="auto"/>
       </w:pPr>
       <w:r>
-        <w:t>This section examines the files which were found to be deleted in the last {{period_of_time_deleted}}</w:t>
+        <w:t>This section examines the files which were found to be deleted in the last {{</w:t>
+      </w:r>
+      <w:proofErr w:type="spellStart"/>
+      <w:r>
+        <w:t>period_of_time_deleted</w:t>
+      </w:r>
+      <w:proofErr w:type="spellEnd"/>
+      <w:r>
+        <w:t>}}</w:t>
       </w:r>
       <w:r>
         <w:t xml:space="preserve">. </w:t>
@@ -815,7 +898,7 @@
 </file>
 
 <file path=word/endnotes.xml><?xml version="1.0" encoding="utf-8"?>
-<w:endnotes xmlns:wpc="http://schemas.microsoft.com/office/word/2010/wordprocessingCanvas" xmlns:cx="http://schemas.microsoft.com/office/drawing/2014/chartex" xmlns:cx1="http://schemas.microsoft.com/office/drawing/2015/9/8/chartex" xmlns:cx2="http://schemas.microsoft.com/office/drawing/2015/10/21/chartex" xmlns:cx3="http://schemas.microsoft.com/office/drawing/2016/5/9/chartex" xmlns:cx4="http://schemas.microsoft.com/office/drawing/2016/5/10/chartex" xmlns:cx5="http://schemas.microsoft.com/office/drawing/2016/5/11/chartex" xmlns:cx6="http://schemas.microsoft.com/office/drawing/2016/5/12/chartex" xmlns:cx7="http://schemas.microsoft.com/office/drawing/2016/5/13/chartex" xmlns:cx8="http://schemas.microsoft.com/office/drawing/2016/5/14/chartex" xmlns:mc="http://schemas.openxmlformats.org/markup-compatibility/2006" xmlns:aink="http://schemas.microsoft.com/office/drawing/2016/ink" xmlns:am3d="http://schemas.microsoft.com/office/drawing/2017/model3d" xmlns:o="urn:schemas-microsoft-com:office:office" xmlns:oel="http://schemas.microsoft.com/office/2019/extlst" xmlns:r="http://schemas.openxmlformats.org/officeDocument/2006/relationships" xmlns:m="http://schemas.openxmlformats.org/officeDocument/2006/math" xmlns:v="urn:schemas-microsoft-com:vml" xmlns:wp14="http://schemas.microsoft.com/office/word/2010/wordprocessingDrawing" xmlns:wp="http://schemas.openxmlformats.org/drawingml/2006/wordprocessingDrawing" xmlns:w10="urn:schemas-microsoft-com:office:word" xmlns:w="http://schemas.openxmlformats.org/wordprocessingml/2006/main" xmlns:w14="http://schemas.microsoft.com/office/word/2010/wordml" xmlns:w15="http://schemas.microsoft.com/office/word/2012/wordml" xmlns:w16cex="http://schemas.microsoft.com/office/word/2018/wordml/cex" xmlns:w16cid="http://schemas.microsoft.com/office/word/2016/wordml/cid" xmlns:w16="http://schemas.microsoft.com/office/word/2018/wordml" xmlns:w16sdtdh="http://schemas.microsoft.com/office/word/2020/wordml/sdtdatahash" xmlns:w16se="http://schemas.microsoft.com/office/word/2015/wordml/symex" xmlns:wpg="http://schemas.microsoft.com/office/word/2010/wordprocessingGroup" xmlns:wpi="http://schemas.microsoft.com/office/word/2010/wordprocessingInk" xmlns:wne="http://schemas.microsoft.com/office/word/2006/wordml" xmlns:wps="http://schemas.microsoft.com/office/word/2010/wordprocessingShape" mc:Ignorable="w14 w15 w16se w16cid w16 w16cex w16sdtdh wp14">
+<w:endnotes xmlns:wpc="http://schemas.microsoft.com/office/word/2010/wordprocessingCanvas" xmlns:cx="http://schemas.microsoft.com/office/drawing/2014/chartex" xmlns:cx1="http://schemas.microsoft.com/office/drawing/2015/9/8/chartex" xmlns:cx2="http://schemas.microsoft.com/office/drawing/2015/10/21/chartex" xmlns:cx3="http://schemas.microsoft.com/office/drawing/2016/5/9/chartex" xmlns:cx4="http://schemas.microsoft.com/office/drawing/2016/5/10/chartex" xmlns:cx5="http://schemas.microsoft.com/office/drawing/2016/5/11/chartex" xmlns:cx6="http://schemas.microsoft.com/office/drawing/2016/5/12/chartex" xmlns:cx7="http://schemas.microsoft.com/office/drawing/2016/5/13/chartex" xmlns:cx8="http://schemas.microsoft.com/office/drawing/2016/5/14/chartex" xmlns:mc="http://schemas.openxmlformats.org/markup-compatibility/2006" xmlns:aink="http://schemas.microsoft.com/office/drawing/2016/ink" xmlns:am3d="http://schemas.microsoft.com/office/drawing/2017/model3d" xmlns:o="urn:schemas-microsoft-com:office:office" xmlns:oel="http://schemas.microsoft.com/office/2019/extlst" xmlns:r="http://schemas.openxmlformats.org/officeDocument/2006/relationships" xmlns:m="http://schemas.openxmlformats.org/officeDocument/2006/math" xmlns:v="urn:schemas-microsoft-com:vml" xmlns:wp14="http://schemas.microsoft.com/office/word/2010/wordprocessingDrawing" xmlns:wp="http://schemas.openxmlformats.org/drawingml/2006/wordprocessingDrawing" xmlns:w10="urn:schemas-microsoft-com:office:word" xmlns:w="http://schemas.openxmlformats.org/wordprocessingml/2006/main" xmlns:w14="http://schemas.microsoft.com/office/word/2010/wordml" xmlns:w15="http://schemas.microsoft.com/office/word/2012/wordml" xmlns:w16cex="http://schemas.microsoft.com/office/word/2018/wordml/cex" xmlns:w16cid="http://schemas.microsoft.com/office/word/2016/wordml/cid" xmlns:w16="http://schemas.microsoft.com/office/word/2018/wordml" xmlns:w16du="http://schemas.microsoft.com/office/word/2023/wordml/word16du" xmlns:w16sdtdh="http://schemas.microsoft.com/office/word/2020/wordml/sdtdatahash" xmlns:w16se="http://schemas.microsoft.com/office/word/2015/wordml/symex" xmlns:wpg="http://schemas.microsoft.com/office/word/2010/wordprocessingGroup" xmlns:wpi="http://schemas.microsoft.com/office/word/2010/wordprocessingInk" xmlns:wne="http://schemas.microsoft.com/office/word/2006/wordml" xmlns:wps="http://schemas.microsoft.com/office/word/2010/wordprocessingShape" mc:Ignorable="w14 w15 w16se w16cid w16 w16cex w16sdtdh w16du wp14">
   <w:endnote w:type="separator" w:id="-1">
     <w:p>
       <w:pPr>
@@ -840,7 +923,7 @@
 </file>
 
 <file path=word/footnotes.xml><?xml version="1.0" encoding="utf-8"?>
-<w:footnotes xmlns:wpc="http://schemas.microsoft.com/office/word/2010/wordprocessingCanvas" xmlns:cx="http://schemas.microsoft.com/office/drawing/2014/chartex" xmlns:cx1="http://schemas.microsoft.com/office/drawing/2015/9/8/chartex" xmlns:cx2="http://schemas.microsoft.com/office/drawing/2015/10/21/chartex" xmlns:cx3="http://schemas.microsoft.com/office/drawing/2016/5/9/chartex" xmlns:cx4="http://schemas.microsoft.com/office/drawing/2016/5/10/chartex" xmlns:cx5="http://schemas.microsoft.com/office/drawing/2016/5/11/chartex" xmlns:cx6="http://schemas.microsoft.com/office/drawing/2016/5/12/chartex" xmlns:cx7="http://schemas.microsoft.com/office/drawing/2016/5/13/chartex" xmlns:cx8="http://schemas.microsoft.com/office/drawing/2016/5/14/chartex" xmlns:mc="http://schemas.openxmlformats.org/markup-compatibility/2006" xmlns:aink="http://schemas.microsoft.com/office/drawing/2016/ink" xmlns:am3d="http://schemas.microsoft.com/office/drawing/2017/model3d" xmlns:o="urn:schemas-microsoft-com:office:office" xmlns:oel="http://schemas.microsoft.com/office/2019/extlst" xmlns:r="http://schemas.openxmlformats.org/officeDocument/2006/relationships" xmlns:m="http://schemas.openxmlformats.org/officeDocument/2006/math" xmlns:v="urn:schemas-microsoft-com:vml" xmlns:wp14="http://schemas.microsoft.com/office/word/2010/wordprocessingDrawing" xmlns:wp="http://schemas.openxmlformats.org/drawingml/2006/wordprocessingDrawing" xmlns:w10="urn:schemas-microsoft-com:office:word" xmlns:w="http://schemas.openxmlformats.org/wordprocessingml/2006/main" xmlns:w14="http://schemas.microsoft.com/office/word/2010/wordml" xmlns:w15="http://schemas.microsoft.com/office/word/2012/wordml" xmlns:w16cex="http://schemas.microsoft.com/office/word/2018/wordml/cex" xmlns:w16cid="http://schemas.microsoft.com/office/word/2016/wordml/cid" xmlns:w16="http://schemas.microsoft.com/office/word/2018/wordml" xmlns:w16sdtdh="http://schemas.microsoft.com/office/word/2020/wordml/sdtdatahash" xmlns:w16se="http://schemas.microsoft.com/office/word/2015/wordml/symex" xmlns:wpg="http://schemas.microsoft.com/office/word/2010/wordprocessingGroup" xmlns:wpi="http://schemas.microsoft.com/office/word/2010/wordprocessingInk" xmlns:wne="http://schemas.microsoft.com/office/word/2006/wordml" xmlns:wps="http://schemas.microsoft.com/office/word/2010/wordprocessingShape" mc:Ignorable="w14 w15 w16se w16cid w16 w16cex w16sdtdh wp14">
+<w:footnotes xmlns:wpc="http://schemas.microsoft.com/office/word/2010/wordprocessingCanvas" xmlns:cx="http://schemas.microsoft.com/office/drawing/2014/chartex" xmlns:cx1="http://schemas.microsoft.com/office/drawing/2015/9/8/chartex" xmlns:cx2="http://schemas.microsoft.com/office/drawing/2015/10/21/chartex" xmlns:cx3="http://schemas.microsoft.com/office/drawing/2016/5/9/chartex" xmlns:cx4="http://schemas.microsoft.com/office/drawing/2016/5/10/chartex" xmlns:cx5="http://schemas.microsoft.com/office/drawing/2016/5/11/chartex" xmlns:cx6="http://schemas.microsoft.com/office/drawing/2016/5/12/chartex" xmlns:cx7="http://schemas.microsoft.com/office/drawing/2016/5/13/chartex" xmlns:cx8="http://schemas.microsoft.com/office/drawing/2016/5/14/chartex" xmlns:mc="http://schemas.openxmlformats.org/markup-compatibility/2006" xmlns:aink="http://schemas.microsoft.com/office/drawing/2016/ink" xmlns:am3d="http://schemas.microsoft.com/office/drawing/2017/model3d" xmlns:o="urn:schemas-microsoft-com:office:office" xmlns:oel="http://schemas.microsoft.com/office/2019/extlst" xmlns:r="http://schemas.openxmlformats.org/officeDocument/2006/relationships" xmlns:m="http://schemas.openxmlformats.org/officeDocument/2006/math" xmlns:v="urn:schemas-microsoft-com:vml" xmlns:wp14="http://schemas.microsoft.com/office/word/2010/wordprocessingDrawing" xmlns:wp="http://schemas.openxmlformats.org/drawingml/2006/wordprocessingDrawing" xmlns:w10="urn:schemas-microsoft-com:office:word" xmlns:w="http://schemas.openxmlformats.org/wordprocessingml/2006/main" xmlns:w14="http://schemas.microsoft.com/office/word/2010/wordml" xmlns:w15="http://schemas.microsoft.com/office/word/2012/wordml" xmlns:w16cex="http://schemas.microsoft.com/office/word/2018/wordml/cex" xmlns:w16cid="http://schemas.microsoft.com/office/word/2016/wordml/cid" xmlns:w16="http://schemas.microsoft.com/office/word/2018/wordml" xmlns:w16du="http://schemas.microsoft.com/office/word/2023/wordml/word16du" xmlns:w16sdtdh="http://schemas.microsoft.com/office/word/2020/wordml/sdtdatahash" xmlns:w16se="http://schemas.microsoft.com/office/word/2015/wordml/symex" xmlns:wpg="http://schemas.microsoft.com/office/word/2010/wordprocessingGroup" xmlns:wpi="http://schemas.microsoft.com/office/word/2010/wordprocessingInk" xmlns:wne="http://schemas.microsoft.com/office/word/2006/wordml" xmlns:wps="http://schemas.microsoft.com/office/word/2010/wordprocessingShape" mc:Ignorable="w14 w15 w16se w16cid w16 w16cex w16sdtdh w16du wp14">
   <w:footnote w:type="separator" w:id="-1">
     <w:p>
       <w:pPr>
@@ -865,7 +948,7 @@
 </file>
 
 <file path=word/numbering.xml><?xml version="1.0" encoding="utf-8"?>
-<w:numbering xmlns:wpc="http://schemas.microsoft.com/office/word/2010/wordprocessingCanvas" xmlns:cx="http://schemas.microsoft.com/office/drawing/2014/chartex" xmlns:cx1="http://schemas.microsoft.com/office/drawing/2015/9/8/chartex" xmlns:cx2="http://schemas.microsoft.com/office/drawing/2015/10/21/chartex" xmlns:cx3="http://schemas.microsoft.com/office/drawing/2016/5/9/chartex" xmlns:cx4="http://schemas.microsoft.com/office/drawing/2016/5/10/chartex" xmlns:cx5="http://schemas.microsoft.com/office/drawing/2016/5/11/chartex" xmlns:cx6="http://schemas.microsoft.com/office/drawing/2016/5/12/chartex" xmlns:cx7="http://schemas.microsoft.com/office/drawing/2016/5/13/chartex" xmlns:cx8="http://schemas.microsoft.com/office/drawing/2016/5/14/chartex" xmlns:mc="http://schemas.openxmlformats.org/markup-compatibility/2006" xmlns:aink="http://schemas.microsoft.com/office/drawing/2016/ink" xmlns:am3d="http://schemas.microsoft.com/office/drawing/2017/model3d" xmlns:o="urn:schemas-microsoft-com:office:office" xmlns:oel="http://schemas.microsoft.com/office/2019/extlst" xmlns:r="http://schemas.openxmlformats.org/officeDocument/2006/relationships" xmlns:m="http://schemas.openxmlformats.org/officeDocument/2006/math" xmlns:v="urn:schemas-microsoft-com:vml" xmlns:wp14="http://schemas.microsoft.com/office/word/2010/wordprocessingDrawing" xmlns:wp="http://schemas.openxmlformats.org/drawingml/2006/wordprocessingDrawing" xmlns:w10="urn:schemas-microsoft-com:office:word" xmlns:w="http://schemas.openxmlformats.org/wordprocessingml/2006/main" xmlns:w14="http://schemas.microsoft.com/office/word/2010/wordml" xmlns:w15="http://schemas.microsoft.com/office/word/2012/wordml" xmlns:w16cex="http://schemas.microsoft.com/office/word/2018/wordml/cex" xmlns:w16cid="http://schemas.microsoft.com/office/word/2016/wordml/cid" xmlns:w16="http://schemas.microsoft.com/office/word/2018/wordml" xmlns:w16sdtdh="http://schemas.microsoft.com/office/word/2020/wordml/sdtdatahash" xmlns:w16se="http://schemas.microsoft.com/office/word/2015/wordml/symex" xmlns:wpg="http://schemas.microsoft.com/office/word/2010/wordprocessingGroup" xmlns:wpi="http://schemas.microsoft.com/office/word/2010/wordprocessingInk" xmlns:wne="http://schemas.microsoft.com/office/word/2006/wordml" xmlns:wps="http://schemas.microsoft.com/office/word/2010/wordprocessingShape" mc:Ignorable="w14 w15 w16se w16cid w16 w16cex w16sdtdh wp14">
+<w:numbering xmlns:wpc="http://schemas.microsoft.com/office/word/2010/wordprocessingCanvas" xmlns:cx="http://schemas.microsoft.com/office/drawing/2014/chartex" xmlns:cx1="http://schemas.microsoft.com/office/drawing/2015/9/8/chartex" xmlns:cx2="http://schemas.microsoft.com/office/drawing/2015/10/21/chartex" xmlns:cx3="http://schemas.microsoft.com/office/drawing/2016/5/9/chartex" xmlns:cx4="http://schemas.microsoft.com/office/drawing/2016/5/10/chartex" xmlns:cx5="http://schemas.microsoft.com/office/drawing/2016/5/11/chartex" xmlns:cx6="http://schemas.microsoft.com/office/drawing/2016/5/12/chartex" xmlns:cx7="http://schemas.microsoft.com/office/drawing/2016/5/13/chartex" xmlns:cx8="http://schemas.microsoft.com/office/drawing/2016/5/14/chartex" xmlns:mc="http://schemas.openxmlformats.org/markup-compatibility/2006" xmlns:aink="http://schemas.microsoft.com/office/drawing/2016/ink" xmlns:am3d="http://schemas.microsoft.com/office/drawing/2017/model3d" xmlns:o="urn:schemas-microsoft-com:office:office" xmlns:oel="http://schemas.microsoft.com/office/2019/extlst" xmlns:r="http://schemas.openxmlformats.org/officeDocument/2006/relationships" xmlns:m="http://schemas.openxmlformats.org/officeDocument/2006/math" xmlns:v="urn:schemas-microsoft-com:vml" xmlns:wp14="http://schemas.microsoft.com/office/word/2010/wordprocessingDrawing" xmlns:wp="http://schemas.openxmlformats.org/drawingml/2006/wordprocessingDrawing" xmlns:w10="urn:schemas-microsoft-com:office:word" xmlns:w="http://schemas.openxmlformats.org/wordprocessingml/2006/main" xmlns:w14="http://schemas.microsoft.com/office/word/2010/wordml" xmlns:w15="http://schemas.microsoft.com/office/word/2012/wordml" xmlns:w16cex="http://schemas.microsoft.com/office/word/2018/wordml/cex" xmlns:w16cid="http://schemas.microsoft.com/office/word/2016/wordml/cid" xmlns:w16="http://schemas.microsoft.com/office/word/2018/wordml" xmlns:w16du="http://schemas.microsoft.com/office/word/2023/wordml/word16du" xmlns:w16sdtdh="http://schemas.microsoft.com/office/word/2020/wordml/sdtdatahash" xmlns:w16se="http://schemas.microsoft.com/office/word/2015/wordml/symex" xmlns:wpg="http://schemas.microsoft.com/office/word/2010/wordprocessingGroup" xmlns:wpi="http://schemas.microsoft.com/office/word/2010/wordprocessingInk" xmlns:wne="http://schemas.microsoft.com/office/word/2006/wordml" xmlns:wps="http://schemas.microsoft.com/office/word/2010/wordprocessingShape" mc:Ignorable="w14 w15 w16se w16cid w16 w16cex w16sdtdh w16du wp14">
   <w:abstractNum w:abstractNumId="0" w15:restartNumberingAfterBreak="0">
     <w:nsid w:val="73932D1E"/>
     <w:multiLevelType w:val="hybridMultilevel"/>
@@ -962,7 +1045,7 @@
 </file>
 
 <file path=word/styles.xml><?xml version="1.0" encoding="utf-8"?>
-<w:styles xmlns:mc="http://schemas.openxmlformats.org/markup-compatibility/2006" xmlns:r="http://schemas.openxmlformats.org/officeDocument/2006/relationships" xmlns:w="http://schemas.openxmlformats.org/wordprocessingml/2006/main" xmlns:w14="http://schemas.microsoft.com/office/word/2010/wordml" xmlns:w15="http://schemas.microsoft.com/office/word/2012/wordml" xmlns:w16cex="http://schemas.microsoft.com/office/word/2018/wordml/cex" xmlns:w16cid="http://schemas.microsoft.com/office/word/2016/wordml/cid" xmlns:w16="http://schemas.microsoft.com/office/word/2018/wordml" xmlns:w16sdtdh="http://schemas.microsoft.com/office/word/2020/wordml/sdtdatahash" xmlns:w16se="http://schemas.microsoft.com/office/word/2015/wordml/symex" mc:Ignorable="w14 w15 w16se w16cid w16 w16cex w16sdtdh">
+<w:styles xmlns:mc="http://schemas.openxmlformats.org/markup-compatibility/2006" xmlns:r="http://schemas.openxmlformats.org/officeDocument/2006/relationships" xmlns:w="http://schemas.openxmlformats.org/wordprocessingml/2006/main" xmlns:w14="http://schemas.microsoft.com/office/word/2010/wordml" xmlns:w15="http://schemas.microsoft.com/office/word/2012/wordml" xmlns:w16cex="http://schemas.microsoft.com/office/word/2018/wordml/cex" xmlns:w16cid="http://schemas.microsoft.com/office/word/2016/wordml/cid" xmlns:w16="http://schemas.microsoft.com/office/word/2018/wordml" xmlns:w16du="http://schemas.microsoft.com/office/word/2023/wordml/word16du" xmlns:w16sdtdh="http://schemas.microsoft.com/office/word/2020/wordml/sdtdatahash" xmlns:w16se="http://schemas.microsoft.com/office/word/2015/wordml/symex" mc:Ignorable="w14 w15 w16se w16cid w16 w16cex w16sdtdh w16du">
   <w:docDefaults>
     <w:rPrDefault>
       <w:rPr>

</xml_diff>